<commit_message>
small changes in rotation and the readme
</commit_message>
<xml_diff>
--- a/3rd Exercise/readme.docx
+++ b/3rd Exercise/readme.docx
@@ -317,6 +317,7 @@
         <w:rPr>
           <w:rFonts w:ascii="Times New Roman" w:eastAsia="Times New Roman" w:hAnsi="Times New Roman"/>
           <w:szCs w:val="24"/>
+          <w:lang w:val="el-GR"/>
         </w:rPr>
       </w:pPr>
       <w:r>
@@ -351,9 +352,12 @@
           <w:szCs w:val="28"/>
           <w:lang w:val="el-GR"/>
         </w:rPr>
-        <w:t xml:space="preserve">1. </w:t>
-      </w:r>
-      <w:r>
+        <w:t>Εισαγωγή</w:t>
+      </w:r>
+    </w:p>
+    <w:p>
+      <w:pPr>
+        <w:spacing w:after="0" w:line="240" w:lineRule="auto"/>
         <w:rPr>
           <w:rFonts w:asciiTheme="minorHAnsi" w:eastAsia="Times New Roman" w:hAnsiTheme="minorHAnsi" w:cstheme="minorHAnsi"/>
           <w:b/>
@@ -362,8 +366,138 @@
           <w:szCs w:val="28"/>
           <w:lang w:val="el-GR"/>
         </w:rPr>
-        <w:t>Εισαγωγή</w:t>
-      </w:r>
+      </w:pPr>
+    </w:p>
+    <w:p>
+      <w:pPr>
+        <w:rPr>
+          <w:szCs w:val="24"/>
+          <w:lang w:val="el-GR"/>
+        </w:rPr>
+      </w:pPr>
+      <w:r>
+        <w:rPr>
+          <w:szCs w:val="24"/>
+          <w:lang w:val="el-GR"/>
+        </w:rPr>
+        <w:t xml:space="preserve">Η τρίτη </w:t>
+      </w:r>
+      <w:r>
+        <w:rPr>
+          <w:sz w:val="22"/>
+          <w:lang w:val="el-GR"/>
+        </w:rPr>
+        <w:t>άσκηση</w:t>
+      </w:r>
+      <w:r>
+        <w:rPr>
+          <w:szCs w:val="24"/>
+          <w:lang w:val="el-GR"/>
+        </w:rPr>
+        <w:t xml:space="preserve"> έχει ως στόχο την χρήση βιβλιοθηκών της </w:t>
+      </w:r>
+      <w:r>
+        <w:rPr>
+          <w:szCs w:val="24"/>
+        </w:rPr>
+        <w:t>OpenGL</w:t>
+      </w:r>
+      <w:r>
+        <w:rPr>
+          <w:szCs w:val="24"/>
+          <w:lang w:val="el-GR"/>
+        </w:rPr>
+        <w:t xml:space="preserve"> 3.3 </w:t>
+      </w:r>
+      <w:r>
+        <w:rPr>
+          <w:szCs w:val="24"/>
+          <w:lang w:val="el-GR"/>
+        </w:rPr>
+        <w:t xml:space="preserve">για </w:t>
+      </w:r>
+      <w:r>
+        <w:rPr>
+          <w:szCs w:val="24"/>
+          <w:lang w:val="el-GR"/>
+        </w:rPr>
+        <w:t>2</w:t>
+      </w:r>
+      <w:r>
+        <w:rPr>
+          <w:szCs w:val="24"/>
+        </w:rPr>
+        <w:t>D</w:t>
+      </w:r>
+      <w:r>
+        <w:rPr>
+          <w:szCs w:val="24"/>
+          <w:lang w:val="el-GR"/>
+        </w:rPr>
+        <w:t xml:space="preserve"> </w:t>
+      </w:r>
+      <w:r>
+        <w:rPr>
+          <w:szCs w:val="24"/>
+          <w:lang w:val="el-GR"/>
+        </w:rPr>
+        <w:t xml:space="preserve">και </w:t>
+      </w:r>
+      <w:r>
+        <w:rPr>
+          <w:szCs w:val="24"/>
+          <w:lang w:val="el-GR"/>
+        </w:rPr>
+        <w:t>3</w:t>
+      </w:r>
+      <w:r>
+        <w:rPr>
+          <w:szCs w:val="24"/>
+        </w:rPr>
+        <w:t>D</w:t>
+      </w:r>
+      <w:r>
+        <w:rPr>
+          <w:szCs w:val="24"/>
+          <w:lang w:val="el-GR"/>
+        </w:rPr>
+        <w:t xml:space="preserve"> </w:t>
+      </w:r>
+      <w:r>
+        <w:rPr>
+          <w:szCs w:val="24"/>
+          <w:lang w:val="el-GR"/>
+        </w:rPr>
+        <w:t xml:space="preserve">γραφικά καθώς και </w:t>
+      </w:r>
+      <w:r>
+        <w:rPr>
+          <w:szCs w:val="24"/>
+        </w:rPr>
+        <w:t>Boolean</w:t>
+      </w:r>
+      <w:r>
+        <w:rPr>
+          <w:szCs w:val="24"/>
+          <w:lang w:val="el-GR"/>
+        </w:rPr>
+        <w:t xml:space="preserve"> </w:t>
+      </w:r>
+      <w:r>
+        <w:rPr>
+          <w:szCs w:val="24"/>
+          <w:lang w:val="el-GR"/>
+        </w:rPr>
+        <w:t>λειτουργίες.</w:t>
+      </w:r>
+    </w:p>
+    <w:p>
+      <w:pPr>
+        <w:rPr>
+          <w:szCs w:val="24"/>
+          <w:lang w:val="el-GR"/>
+        </w:rPr>
+      </w:pPr>
     </w:p>
     <w:p>
       <w:pPr>
@@ -377,152 +511,16 @@
           <w:lang w:val="el-GR"/>
         </w:rPr>
       </w:pPr>
-    </w:p>
-    <w:p>
-      <w:pPr>
-        <w:rPr>
-          <w:szCs w:val="24"/>
-          <w:lang w:val="el-GR"/>
-        </w:rPr>
-      </w:pPr>
-      <w:r>
-        <w:rPr>
-          <w:szCs w:val="24"/>
-          <w:lang w:val="el-GR"/>
-        </w:rPr>
-        <w:t xml:space="preserve">Η τρίτη </w:t>
-      </w:r>
-      <w:r>
-        <w:rPr>
-          <w:b/>
-          <w:bCs/>
-          <w:sz w:val="22"/>
-          <w:lang w:val="el-GR"/>
-        </w:rPr>
-        <w:t>άσκηση</w:t>
-      </w:r>
-      <w:r>
-        <w:rPr>
-          <w:szCs w:val="24"/>
-          <w:lang w:val="el-GR"/>
-        </w:rPr>
-        <w:t xml:space="preserve"> έχει ως στόχο την χρήση βιβλιοθηκών της </w:t>
-      </w:r>
-      <w:r>
-        <w:rPr>
-          <w:szCs w:val="24"/>
-        </w:rPr>
-        <w:t>Opengl</w:t>
-      </w:r>
-      <w:r>
-        <w:rPr>
-          <w:szCs w:val="24"/>
-          <w:lang w:val="el-GR"/>
-        </w:rPr>
-        <w:t xml:space="preserve"> 3.3 </w:t>
-      </w:r>
-      <w:r>
-        <w:rPr>
-          <w:szCs w:val="24"/>
-          <w:lang w:val="el-GR"/>
-        </w:rPr>
-        <w:t xml:space="preserve">για </w:t>
-      </w:r>
-      <w:r>
-        <w:rPr>
-          <w:szCs w:val="24"/>
-          <w:lang w:val="el-GR"/>
-        </w:rPr>
-        <w:t>2</w:t>
-      </w:r>
-      <w:r>
-        <w:rPr>
-          <w:szCs w:val="24"/>
-        </w:rPr>
-        <w:t>D</w:t>
-      </w:r>
-      <w:r>
-        <w:rPr>
-          <w:szCs w:val="24"/>
-          <w:lang w:val="el-GR"/>
-        </w:rPr>
-        <w:t xml:space="preserve"> </w:t>
-      </w:r>
-      <w:r>
-        <w:rPr>
-          <w:szCs w:val="24"/>
-          <w:lang w:val="el-GR"/>
-        </w:rPr>
-        <w:t xml:space="preserve">και </w:t>
-      </w:r>
-      <w:r>
-        <w:rPr>
-          <w:szCs w:val="24"/>
-          <w:lang w:val="el-GR"/>
-        </w:rPr>
-        <w:t>3</w:t>
-      </w:r>
-      <w:r>
-        <w:rPr>
-          <w:szCs w:val="24"/>
-        </w:rPr>
-        <w:t>D</w:t>
-      </w:r>
-      <w:r>
-        <w:rPr>
-          <w:szCs w:val="24"/>
-          <w:lang w:val="el-GR"/>
-        </w:rPr>
-        <w:t xml:space="preserve"> </w:t>
-      </w:r>
-      <w:r>
-        <w:rPr>
-          <w:szCs w:val="24"/>
-          <w:lang w:val="el-GR"/>
-        </w:rPr>
-        <w:t xml:space="preserve">γραφικά καθώς και </w:t>
-      </w:r>
-      <w:r>
-        <w:rPr>
-          <w:szCs w:val="24"/>
-        </w:rPr>
-        <w:t>Boolean</w:t>
-      </w:r>
-      <w:r>
-        <w:rPr>
-          <w:szCs w:val="24"/>
-          <w:lang w:val="el-GR"/>
-        </w:rPr>
-        <w:t xml:space="preserve"> </w:t>
-      </w:r>
-      <w:r>
-        <w:rPr>
-          <w:szCs w:val="24"/>
-          <w:lang w:val="el-GR"/>
-        </w:rPr>
-        <w:t>λειτουργίες.</w:t>
-      </w:r>
-    </w:p>
-    <w:p>
-      <w:pPr>
-        <w:rPr>
-          <w:szCs w:val="24"/>
-          <w:lang w:val="el-GR"/>
-        </w:rPr>
-      </w:pPr>
-    </w:p>
-    <w:p>
-      <w:pPr>
-        <w:spacing w:after="0" w:line="240" w:lineRule="auto"/>
+      <w:r>
         <w:rPr>
           <w:rFonts w:asciiTheme="minorHAnsi" w:eastAsia="Times New Roman" w:hAnsiTheme="minorHAnsi" w:cstheme="minorHAnsi"/>
           <w:b/>
           <w:bCs/>
           <w:sz w:val="28"/>
           <w:szCs w:val="28"/>
-          <w:lang w:val="el-GR"/>
-        </w:rPr>
-      </w:pPr>
+        </w:rPr>
+        <w:t>1</w:t>
+      </w:r>
       <w:r>
         <w:rPr>
           <w:rFonts w:asciiTheme="minorHAnsi" w:eastAsia="Times New Roman" w:hAnsiTheme="minorHAnsi" w:cstheme="minorHAnsi"/>
@@ -532,7 +530,7 @@
           <w:szCs w:val="28"/>
           <w:lang w:val="el-GR"/>
         </w:rPr>
-        <w:t xml:space="preserve">2. </w:t>
+        <w:t xml:space="preserve">. </w:t>
       </w:r>
       <w:r>
         <w:rPr>
@@ -766,6 +764,130 @@
           <w:lang w:val="el-GR"/>
         </w:rPr>
         <w:t>Τοποθέτηση και λειτουργία της κάμερας, όπως στην προηγούμενη άσκηση.</w:t>
+      </w:r>
+    </w:p>
+    <w:p>
+      <w:pPr>
+        <w:pStyle w:val="ListParagraph"/>
+        <w:rPr>
+          <w:szCs w:val="24"/>
+          <w:lang w:val="el-GR"/>
+        </w:rPr>
+      </w:pPr>
+    </w:p>
+    <w:p>
+      <w:pPr>
+        <w:pStyle w:val="ListParagraph"/>
+        <w:ind w:left="0"/>
+        <w:rPr>
+          <w:b/>
+          <w:bCs/>
+          <w:szCs w:val="24"/>
+        </w:rPr>
+      </w:pPr>
+    </w:p>
+    <w:p>
+      <w:pPr>
+        <w:pStyle w:val="ListParagraph"/>
+        <w:ind w:left="0"/>
+        <w:rPr>
+          <w:b/>
+          <w:bCs/>
+          <w:sz w:val="28"/>
+          <w:szCs w:val="28"/>
+          <w:lang w:val="el-GR"/>
+        </w:rPr>
+      </w:pPr>
+      <w:r>
+        <w:rPr>
+          <w:b/>
+          <w:bCs/>
+          <w:sz w:val="28"/>
+          <w:szCs w:val="28"/>
+        </w:rPr>
+        <w:t xml:space="preserve">2. </w:t>
+      </w:r>
+      <w:r>
+        <w:rPr>
+          <w:b/>
+          <w:bCs/>
+          <w:sz w:val="28"/>
+          <w:szCs w:val="28"/>
+          <w:lang w:val="el-GR"/>
+        </w:rPr>
+        <w:t>Πληροφορίες σχετικά με την υλοποίηση</w:t>
+      </w:r>
+    </w:p>
+    <w:p>
+      <w:pPr>
+        <w:pStyle w:val="ListParagraph"/>
+        <w:ind w:left="0"/>
+        <w:rPr>
+          <w:b/>
+          <w:bCs/>
+          <w:sz w:val="28"/>
+          <w:szCs w:val="28"/>
+          <w:lang w:val="el-GR"/>
+        </w:rPr>
+      </w:pPr>
+    </w:p>
+    <w:p>
+      <w:pPr>
+        <w:pStyle w:val="ListParagraph"/>
+        <w:ind w:left="0"/>
+        <w:rPr>
+          <w:b/>
+          <w:bCs/>
+          <w:sz w:val="28"/>
+          <w:szCs w:val="28"/>
+          <w:lang w:val="el-GR"/>
+        </w:rPr>
+      </w:pPr>
+      <w:r>
+        <w:rPr>
+          <w:b/>
+          <w:bCs/>
+          <w:sz w:val="28"/>
+          <w:szCs w:val="28"/>
+          <w:lang w:val="el-GR"/>
+        </w:rPr>
+        <w:t>3. Αξιολόγηση ομάδας</w:t>
+      </w:r>
+    </w:p>
+    <w:p>
+      <w:pPr>
+        <w:pStyle w:val="ListParagraph"/>
+        <w:ind w:left="0"/>
+        <w:rPr>
+          <w:b/>
+          <w:bCs/>
+          <w:sz w:val="28"/>
+          <w:szCs w:val="28"/>
+          <w:lang w:val="el-GR"/>
+        </w:rPr>
+      </w:pPr>
+    </w:p>
+    <w:p>
+      <w:pPr>
+        <w:pStyle w:val="ListParagraph"/>
+        <w:ind w:left="0"/>
+        <w:rPr>
+          <w:b/>
+          <w:bCs/>
+          <w:sz w:val="28"/>
+          <w:szCs w:val="28"/>
+          <w:lang w:val="el-GR"/>
+        </w:rPr>
+      </w:pPr>
+      <w:r>
+        <w:rPr>
+          <w:b/>
+          <w:bCs/>
+          <w:sz w:val="28"/>
+          <w:szCs w:val="28"/>
+          <w:lang w:val="el-GR"/>
+        </w:rPr>
+        <w:t>4. Αναφορές</w:t>
       </w:r>
     </w:p>
     <w:sectPr>

</xml_diff>

<commit_message>
Small changes to readme and names of obj in main
</commit_message>
<xml_diff>
--- a/3rd Exercise/readme.docx
+++ b/3rd Exercise/readme.docx
@@ -791,21 +791,27 @@
         <w:pStyle w:val="ListParagraph"/>
         <w:ind w:left="0"/>
         <w:rPr>
+          <w:szCs w:val="24"/>
+        </w:rPr>
+      </w:pPr>
+      <w:r>
+        <w:rPr>
           <w:b/>
           <w:bCs/>
           <w:sz w:val="28"/>
           <w:szCs w:val="28"/>
-          <w:lang w:val="el-GR"/>
-        </w:rPr>
-      </w:pPr>
+        </w:rPr>
+        <w:t xml:space="preserve">2. </w:t>
+      </w:r>
       <w:r>
         <w:rPr>
           <w:b/>
           <w:bCs/>
           <w:sz w:val="28"/>
           <w:szCs w:val="28"/>
-        </w:rPr>
-        <w:t xml:space="preserve">2. </w:t>
+          <w:lang w:val="el-GR"/>
+        </w:rPr>
+        <w:t>Πληροφορίες σχετικά με την υλοποίηση</w:t>
       </w:r>
       <w:r>
         <w:rPr>
@@ -815,8 +821,94 @@
           <w:szCs w:val="28"/>
           <w:lang w:val="el-GR"/>
         </w:rPr>
-        <w:t>Πληροφορίες σχετικά με την υλοποίηση</w:t>
-      </w:r>
+        <w:br/>
+      </w:r>
+    </w:p>
+    <w:p>
+      <w:pPr>
+        <w:rPr>
+          <w:szCs w:val="24"/>
+          <w:lang w:val="el-GR"/>
+        </w:rPr>
+      </w:pPr>
+      <w:r>
+        <w:rPr>
+          <w:szCs w:val="24"/>
+          <w:lang w:val="el-GR"/>
+        </w:rPr>
+        <w:t>Λειτουργικό σύστημα: Windows 64-bit</w:t>
+      </w:r>
+    </w:p>
+    <w:p>
+      <w:pPr>
+        <w:rPr>
+          <w:szCs w:val="24"/>
+          <w:lang w:val="el-GR"/>
+        </w:rPr>
+      </w:pPr>
+      <w:r>
+        <w:rPr>
+          <w:szCs w:val="24"/>
+          <w:lang w:val="el-GR"/>
+        </w:rPr>
+        <w:t xml:space="preserve">Περιβάλλον: </w:t>
+      </w:r>
+      <w:proofErr w:type="spellStart"/>
+      <w:r>
+        <w:rPr>
+          <w:szCs w:val="24"/>
+          <w:lang w:val="el-GR"/>
+        </w:rPr>
+        <w:t>Visual</w:t>
+      </w:r>
+      <w:proofErr w:type="spellEnd"/>
+      <w:r>
+        <w:rPr>
+          <w:szCs w:val="24"/>
+          <w:lang w:val="el-GR"/>
+        </w:rPr>
+        <w:t xml:space="preserve"> </w:t>
+      </w:r>
+      <w:proofErr w:type="spellStart"/>
+      <w:r>
+        <w:rPr>
+          <w:szCs w:val="24"/>
+          <w:lang w:val="el-GR"/>
+        </w:rPr>
+        <w:t>Studio</w:t>
+      </w:r>
+      <w:proofErr w:type="spellEnd"/>
+      <w:r>
+        <w:rPr>
+          <w:szCs w:val="24"/>
+          <w:lang w:val="el-GR"/>
+        </w:rPr>
+        <w:t xml:space="preserve"> </w:t>
+      </w:r>
+      <w:proofErr w:type="spellStart"/>
+      <w:r>
+        <w:rPr>
+          <w:szCs w:val="24"/>
+          <w:lang w:val="el-GR"/>
+        </w:rPr>
+        <w:t>versions</w:t>
+      </w:r>
+      <w:proofErr w:type="spellEnd"/>
+      <w:r>
+        <w:rPr>
+          <w:szCs w:val="24"/>
+          <w:lang w:val="el-GR"/>
+        </w:rPr>
+        <w:t xml:space="preserve"> 17.7.6</w:t>
+      </w:r>
+    </w:p>
+    <w:p>
+      <w:pPr>
+        <w:rPr>
+          <w:szCs w:val="24"/>
+          <w:lang w:val="el-GR"/>
+        </w:rPr>
+      </w:pPr>
     </w:p>
     <w:p>
       <w:pPr>
@@ -830,11 +922,7 @@
           <w:lang w:val="el-GR"/>
         </w:rPr>
       </w:pPr>
-    </w:p>
-    <w:p>
-      <w:pPr>
-        <w:pStyle w:val="ListParagraph"/>
-        <w:ind w:left="0"/>
+      <w:r>
         <w:rPr>
           <w:b/>
           <w:bCs/>
@@ -842,8 +930,14 @@
           <w:szCs w:val="28"/>
           <w:lang w:val="el-GR"/>
         </w:rPr>
-      </w:pPr>
-      <w:r>
+        <w:lastRenderedPageBreak/>
+        <w:t>3. Αξιολόγηση ομάδας</w:t>
+      </w:r>
+    </w:p>
+    <w:p>
+      <w:pPr>
+        <w:pStyle w:val="ListParagraph"/>
+        <w:ind w:left="0"/>
         <w:rPr>
           <w:b/>
           <w:bCs/>
@@ -851,7 +945,146 @@
           <w:szCs w:val="28"/>
           <w:lang w:val="el-GR"/>
         </w:rPr>
-        <w:t>3. Αξιολόγηση ομάδας</w:t>
+      </w:pPr>
+    </w:p>
+    <w:p>
+      <w:pPr>
+        <w:rPr>
+          <w:szCs w:val="24"/>
+          <w:lang w:val="el-GR"/>
+        </w:rPr>
+      </w:pPr>
+      <w:r>
+        <w:rPr>
+          <w:szCs w:val="24"/>
+          <w:lang w:val="el-GR"/>
+        </w:rPr>
+        <w:t xml:space="preserve">Η ομάδα λειτούργησε χωρίς προβλήματα κυρίως εξ αποστάσεως με χρήση του </w:t>
+      </w:r>
+      <w:proofErr w:type="spellStart"/>
+      <w:r>
+        <w:rPr>
+          <w:szCs w:val="24"/>
+          <w:lang w:val="el-GR"/>
+        </w:rPr>
+        <w:t>gitHub</w:t>
+      </w:r>
+      <w:proofErr w:type="spellEnd"/>
+      <w:r>
+        <w:rPr>
+          <w:szCs w:val="24"/>
+          <w:lang w:val="el-GR"/>
+        </w:rPr>
+        <w:t xml:space="preserve"> για</w:t>
+      </w:r>
+    </w:p>
+    <w:p>
+      <w:pPr>
+        <w:rPr>
+          <w:szCs w:val="24"/>
+          <w:lang w:val="el-GR"/>
+        </w:rPr>
+      </w:pPr>
+      <w:r>
+        <w:rPr>
+          <w:szCs w:val="24"/>
+          <w:lang w:val="el-GR"/>
+        </w:rPr>
+        <w:t>συντονισμό αρχείων</w:t>
+      </w:r>
+      <w:r>
+        <w:rPr>
+          <w:szCs w:val="24"/>
+          <w:lang w:val="el-GR"/>
+        </w:rPr>
+        <w:t xml:space="preserve">. </w:t>
+      </w:r>
+      <w:r>
+        <w:rPr>
+          <w:szCs w:val="24"/>
+          <w:lang w:val="el-GR"/>
+        </w:rPr>
+        <w:t>Το ερώτημα (</w:t>
+      </w:r>
+      <w:r>
+        <w:rPr>
+          <w:szCs w:val="24"/>
+        </w:rPr>
+        <w:t>iii</w:t>
+      </w:r>
+      <w:r>
+        <w:rPr>
+          <w:szCs w:val="24"/>
+          <w:lang w:val="el-GR"/>
+        </w:rPr>
+        <w:t xml:space="preserve">) </w:t>
+      </w:r>
+      <w:r>
+        <w:rPr>
+          <w:szCs w:val="24"/>
+          <w:lang w:val="el-GR"/>
+        </w:rPr>
+        <w:t xml:space="preserve">για εφαρμογή υλών υλοποιήθηκε από τον Δημοσθένη και το </w:t>
+      </w:r>
+      <w:r>
+        <w:rPr>
+          <w:szCs w:val="24"/>
+          <w:lang w:val="el-GR"/>
+        </w:rPr>
+        <w:t>(</w:t>
+      </w:r>
+      <w:r>
+        <w:rPr>
+          <w:szCs w:val="24"/>
+        </w:rPr>
+        <w:t>iv</w:t>
+      </w:r>
+      <w:r>
+        <w:rPr>
+          <w:szCs w:val="24"/>
+          <w:lang w:val="el-GR"/>
+        </w:rPr>
+        <w:t xml:space="preserve">) </w:t>
+      </w:r>
+      <w:r>
+        <w:rPr>
+          <w:szCs w:val="24"/>
+          <w:lang w:val="el-GR"/>
+        </w:rPr>
+        <w:t xml:space="preserve">για τα </w:t>
+      </w:r>
+      <w:r>
+        <w:rPr>
+          <w:szCs w:val="24"/>
+        </w:rPr>
+        <w:t>Boolean</w:t>
+      </w:r>
+      <w:r>
+        <w:rPr>
+          <w:szCs w:val="24"/>
+          <w:lang w:val="el-GR"/>
+        </w:rPr>
+        <w:t xml:space="preserve"> </w:t>
+      </w:r>
+      <w:r>
+        <w:rPr>
+          <w:szCs w:val="24"/>
+        </w:rPr>
+        <w:t>operations</w:t>
+      </w:r>
+      <w:r>
+        <w:rPr>
+          <w:szCs w:val="24"/>
+          <w:lang w:val="el-GR"/>
+        </w:rPr>
+        <w:t xml:space="preserve"> </w:t>
+      </w:r>
+      <w:r>
+        <w:rPr>
+          <w:szCs w:val="24"/>
+          <w:lang w:val="el-GR"/>
+        </w:rPr>
+        <w:t>από τον Άγγελο</w:t>
       </w:r>
     </w:p>
     <w:p>
@@ -889,6 +1122,29 @@
         </w:rPr>
         <w:t>4. Αναφορές</w:t>
       </w:r>
+    </w:p>
+    <w:p>
+      <w:pPr>
+        <w:pStyle w:val="ListParagraph"/>
+        <w:ind w:left="0"/>
+        <w:rPr>
+          <w:b/>
+          <w:bCs/>
+          <w:sz w:val="28"/>
+          <w:szCs w:val="28"/>
+          <w:lang w:val="el-GR"/>
+        </w:rPr>
+      </w:pPr>
+    </w:p>
+    <w:p>
+      <w:pPr>
+        <w:pStyle w:val="ListParagraph"/>
+        <w:ind w:left="0"/>
+        <w:rPr>
+          <w:szCs w:val="24"/>
+          <w:lang w:val="el-GR"/>
+        </w:rPr>
+      </w:pPr>
     </w:p>
     <w:sectPr>
       <w:pgSz w:w="12240" w:h="15840"/>

</xml_diff>